<commit_message>
Minor changes, removed cleverf
</commit_message>
<xml_diff>
--- a/Downloads/Alex_Dikelsky_resume2.docx
+++ b/Downloads/Alex_Dikelsky_resume2.docx
@@ -137,21 +137,7 @@
           <w:sz w:val="20"/>
           <w:szCs w:val="20"/>
         </w:rPr>
-        <w:t xml:space="preserve">Computer Science major with strong interests in Data Science and Environmental Science. </w:t>
-      </w:r>
-      <w:r>
-        <w:rPr>
-          <w:sz w:val="20"/>
-          <w:szCs w:val="20"/>
-        </w:rPr>
-        <w:t>Cu</w:t>
-      </w:r>
-      <w:r>
-        <w:rPr>
-          <w:sz w:val="20"/>
-          <w:szCs w:val="20"/>
-        </w:rPr>
-        <w:t xml:space="preserve">rrent standing at Junior. Currently building Github project portfolio. </w:t>
+        <w:t xml:space="preserve">Computer Science major with strong interests in Data Science and Environmental Science. Current standing at Junior. Currently building Github project portfolio. </w:t>
       </w:r>
     </w:p>
     <w:p>
@@ -325,19 +311,7 @@
         </w:rPr>
         <w:t>Michigan State University</w:t>
         <w:tab/>
-      </w:r>
-      <w:r>
-        <w:rPr>
-          <w:sz w:val="20"/>
-          <w:u w:val="none"/>
-        </w:rPr>
         <w:t>Online</w:t>
-      </w:r>
-      <w:r>
-        <w:rPr>
-          <w:sz w:val="20"/>
-          <w:u w:val="none"/>
-        </w:rPr>
         <w:tab/>
         <w:tab/>
         <w:t>May 2019 – Present</w:t>
@@ -633,15 +607,7 @@
           <w:sz w:val="20"/>
           <w:szCs w:val="20"/>
         </w:rPr>
-        <w:t>k</w:t>
-      </w:r>
-      <w:r>
-        <w:rPr>
-          <w:i/>
-          <w:sz w:val="20"/>
-          <w:szCs w:val="20"/>
-        </w:rPr>
-        <w:t>Z</w:t>
+        <w:t>kZ</w:t>
       </w:r>
       <w:r>
         <w:rPr>
@@ -669,21 +635,6 @@
           <w:szCs w:val="20"/>
         </w:rPr>
         <w:t>Work is shown at github.com/AlexDikelsky/tmux-prefixes</w:t>
-      </w:r>
-    </w:p>
-    <w:p>
-      <w:pPr>
-        <w:pStyle w:val="Normal"/>
-        <w:rPr>
-          <w:sz w:val="20"/>
-          <w:szCs w:val="20"/>
-        </w:rPr>
-      </w:pPr>
-      <w:r>
-        <w:rPr>
-          <w:sz w:val="20"/>
-          <w:szCs w:val="20"/>
-        </w:rPr>
       </w:r>
     </w:p>
     <w:p>
@@ -821,15 +772,17 @@
           <w:tab w:val="right" w:pos="8640" w:leader="none"/>
           <w:tab w:val="right" w:pos="10350" w:leader="none"/>
         </w:tabs>
-        <w:rPr>
-          <w:b w:val="false"/>
+        <w:rPr/>
+      </w:pPr>
+      <w:r>
+        <w:rPr>
           <w:b w:val="false"/>
           <w:i/>
-          <w:i/>
-          <w:sz w:val="20"/>
-          <w:u w:val="none"/>
-        </w:rPr>
-      </w:pPr>
+          <w:sz w:val="20"/>
+          <w:u w:val="none"/>
+        </w:rPr>
+        <w:t>Mathematics</w:t>
+      </w:r>
       <w:r>
         <w:rPr>
           <w:b w:val="false"/>
@@ -837,8 +790,7 @@
           <w:sz w:val="20"/>
           <w:u w:val="none"/>
         </w:rPr>
-        <w:t>Calculus Grader</w:t>
-        <w:tab/>
+        <w:t xml:space="preserve"> Grader</w:t>
         <w:tab/>
         <w:tab/>
         <w:tab/>
@@ -873,17 +825,21 @@
     <w:p>
       <w:pPr>
         <w:pStyle w:val="Normal"/>
-        <w:rPr>
-          <w:sz w:val="20"/>
-          <w:szCs w:val="20"/>
-        </w:rPr>
-      </w:pPr>
-      <w:r>
-        <w:rPr>
-          <w:sz w:val="20"/>
-          <w:szCs w:val="20"/>
-        </w:rPr>
-        <w:t>Recruited based on Calculus performance to ensure student receive timely and accurate grades. Relearning some aspects of calculus to understand different students’ methods.</w:t>
+        <w:rPr/>
+      </w:pPr>
+      <w:r>
+        <w:rPr>
+          <w:sz w:val="20"/>
+          <w:szCs w:val="20"/>
+        </w:rPr>
+        <w:t xml:space="preserve">Recruited based on Calculus performance to ensure student receive timely and accurate grades. Relearning some aspects of calculus to understand different students’ methods. </w:t>
+      </w:r>
+      <w:r>
+        <w:rPr>
+          <w:sz w:val="20"/>
+          <w:szCs w:val="20"/>
+        </w:rPr>
+        <w:t>Currently grading for an applied statistics course with a focus on R programming.</w:t>
       </w:r>
     </w:p>
     <w:p>
@@ -1373,6 +1329,27 @@
           <w:szCs w:val="20"/>
         </w:rPr>
         <w:t>Serving as Principal Trumpet of the Luther College Wind and Percussion Ensemble</w:t>
+      </w:r>
+    </w:p>
+    <w:p>
+      <w:pPr>
+        <w:sectPr>
+          <w:type w:val="continuous"/>
+          <w:pgSz w:w="12240" w:h="15840"/>
+          <w:pgMar w:left="1800" w:right="1800" w:header="0" w:top="810" w:footer="90" w:bottom="1440" w:gutter="0"/>
+          <w:formProt w:val="false"/>
+          <w:textDirection w:val="lrTb"/>
+          <w:docGrid w:type="default" w:linePitch="600" w:charSpace="32768"/>
+        </w:sectPr>
+      </w:pPr>
+    </w:p>
+    <w:p>
+      <w:pPr>
+        <w:pStyle w:val="Normal"/>
+        <w:rPr/>
+      </w:pPr>
+      <w:r>
+        <w:rPr/>
       </w:r>
     </w:p>
     <w:p>
@@ -2322,6 +2299,142 @@
   </w:style>
   <w:style w:type="character" w:styleId="ListLabel20">
     <w:name w:val="ListLabel 20"/>
+    <w:qFormat/>
+    <w:rPr>
+      <w:rFonts w:ascii="Cambria" w:hAnsi="Cambria" w:asciiTheme="minorHAnsi" w:hAnsiTheme="minorHAnsi"/>
+    </w:rPr>
+  </w:style>
+  <w:style w:type="character" w:styleId="ListLabel21">
+    <w:name w:val="ListLabel 21"/>
+    <w:qFormat/>
+    <w:rPr>
+      <w:rFonts w:cs="Symbol"/>
+      <w:sz w:val="20"/>
+    </w:rPr>
+  </w:style>
+  <w:style w:type="character" w:styleId="ListLabel22">
+    <w:name w:val="ListLabel 22"/>
+    <w:qFormat/>
+    <w:rPr>
+      <w:rFonts w:cs="Courier New"/>
+    </w:rPr>
+  </w:style>
+  <w:style w:type="character" w:styleId="ListLabel23">
+    <w:name w:val="ListLabel 23"/>
+    <w:qFormat/>
+    <w:rPr>
+      <w:rFonts w:cs="Wingdings"/>
+    </w:rPr>
+  </w:style>
+  <w:style w:type="character" w:styleId="ListLabel24">
+    <w:name w:val="ListLabel 24"/>
+    <w:qFormat/>
+    <w:rPr>
+      <w:rFonts w:cs="Symbol"/>
+    </w:rPr>
+  </w:style>
+  <w:style w:type="character" w:styleId="ListLabel25">
+    <w:name w:val="ListLabel 25"/>
+    <w:qFormat/>
+    <w:rPr>
+      <w:rFonts w:cs="Courier New"/>
+    </w:rPr>
+  </w:style>
+  <w:style w:type="character" w:styleId="ListLabel26">
+    <w:name w:val="ListLabel 26"/>
+    <w:qFormat/>
+    <w:rPr>
+      <w:rFonts w:cs="Wingdings"/>
+    </w:rPr>
+  </w:style>
+  <w:style w:type="character" w:styleId="ListLabel27">
+    <w:name w:val="ListLabel 27"/>
+    <w:qFormat/>
+    <w:rPr>
+      <w:rFonts w:cs="Symbol"/>
+    </w:rPr>
+  </w:style>
+  <w:style w:type="character" w:styleId="ListLabel28">
+    <w:name w:val="ListLabel 28"/>
+    <w:qFormat/>
+    <w:rPr>
+      <w:rFonts w:cs="Courier New"/>
+    </w:rPr>
+  </w:style>
+  <w:style w:type="character" w:styleId="ListLabel29">
+    <w:name w:val="ListLabel 29"/>
+    <w:qFormat/>
+    <w:rPr>
+      <w:rFonts w:cs="Wingdings"/>
+    </w:rPr>
+  </w:style>
+  <w:style w:type="character" w:styleId="ListLabel30">
+    <w:name w:val="ListLabel 30"/>
+    <w:qFormat/>
+    <w:rPr>
+      <w:rFonts w:cs="Symbol"/>
+      <w:b/>
+      <w:sz w:val="20"/>
+    </w:rPr>
+  </w:style>
+  <w:style w:type="character" w:styleId="ListLabel31">
+    <w:name w:val="ListLabel 31"/>
+    <w:qFormat/>
+    <w:rPr>
+      <w:rFonts w:cs="Courier New"/>
+    </w:rPr>
+  </w:style>
+  <w:style w:type="character" w:styleId="ListLabel32">
+    <w:name w:val="ListLabel 32"/>
+    <w:qFormat/>
+    <w:rPr>
+      <w:rFonts w:cs="Wingdings"/>
+    </w:rPr>
+  </w:style>
+  <w:style w:type="character" w:styleId="ListLabel33">
+    <w:name w:val="ListLabel 33"/>
+    <w:qFormat/>
+    <w:rPr>
+      <w:rFonts w:cs="Symbol"/>
+    </w:rPr>
+  </w:style>
+  <w:style w:type="character" w:styleId="ListLabel34">
+    <w:name w:val="ListLabel 34"/>
+    <w:qFormat/>
+    <w:rPr>
+      <w:rFonts w:cs="Courier New"/>
+    </w:rPr>
+  </w:style>
+  <w:style w:type="character" w:styleId="ListLabel35">
+    <w:name w:val="ListLabel 35"/>
+    <w:qFormat/>
+    <w:rPr>
+      <w:rFonts w:cs="Wingdings"/>
+    </w:rPr>
+  </w:style>
+  <w:style w:type="character" w:styleId="ListLabel36">
+    <w:name w:val="ListLabel 36"/>
+    <w:qFormat/>
+    <w:rPr>
+      <w:rFonts w:cs="Symbol"/>
+    </w:rPr>
+  </w:style>
+  <w:style w:type="character" w:styleId="ListLabel37">
+    <w:name w:val="ListLabel 37"/>
+    <w:qFormat/>
+    <w:rPr>
+      <w:rFonts w:cs="Courier New"/>
+    </w:rPr>
+  </w:style>
+  <w:style w:type="character" w:styleId="ListLabel38">
+    <w:name w:val="ListLabel 38"/>
+    <w:qFormat/>
+    <w:rPr>
+      <w:rFonts w:cs="Wingdings"/>
+    </w:rPr>
+  </w:style>
+  <w:style w:type="character" w:styleId="ListLabel39">
+    <w:name w:val="ListLabel 39"/>
     <w:qFormat/>
     <w:rPr>
       <w:rFonts w:ascii="Cambria" w:hAnsi="Cambria" w:asciiTheme="minorHAnsi" w:hAnsiTheme="minorHAnsi"/>

</xml_diff>